<commit_message>
added a new pages
</commit_message>
<xml_diff>
--- a/BI Keys Onboarding Tasks.docx
+++ b/BI Keys Onboarding Tasks.docx
@@ -1402,6 +1402,15 @@
           </wp:inline>
         </w:drawing>
       </w:r>
+    </w:p>
+    <w:p>
+      <w:pPr>
+        <w:spacing w:after="0"/>
+        <w:ind w:left="720"/>
+        <w:rPr>
+          <w:rFonts w:ascii="Arial" w:eastAsia="Arial" w:hAnsi="Arial" w:cs="Arial"/>
+        </w:rPr>
+      </w:pPr>
     </w:p>
     <w:sectPr>
       <w:footerReference w:type="default" r:id="rId13"/>

</xml_diff>